<commit_message>
Try paramters tunning and add model with emmbdding
</commit_message>
<xml_diff>
--- a/results.docx
+++ b/results.docx
@@ -49,6 +49,7 @@
         <w:rPr>
           <w:b/>
           <w:bCs/>
+          <w:noProof/>
           <w:sz w:val="28"/>
           <w:szCs w:val="28"/>
         </w:rPr>
@@ -102,6 +103,7 @@
         <w:rPr>
           <w:b/>
           <w:bCs/>
+          <w:noProof/>
           <w:sz w:val="28"/>
           <w:szCs w:val="28"/>
         </w:rPr>
@@ -174,6 +176,7 @@
         <w:rPr>
           <w:b/>
           <w:bCs/>
+          <w:noProof/>
           <w:sz w:val="28"/>
           <w:szCs w:val="28"/>
         </w:rPr>
@@ -228,6 +231,7 @@
         <w:rPr>
           <w:b/>
           <w:bCs/>
+          <w:noProof/>
           <w:sz w:val="28"/>
           <w:szCs w:val="28"/>
         </w:rPr>
@@ -323,6 +327,7 @@
         <w:rPr>
           <w:b/>
           <w:bCs/>
+          <w:noProof/>
           <w:sz w:val="28"/>
           <w:szCs w:val="28"/>
         </w:rPr>
@@ -376,6 +381,60 @@
         <w:rPr>
           <w:b/>
           <w:bCs/>
+          <w:noProof/>
+          <w:sz w:val="28"/>
+          <w:szCs w:val="28"/>
+        </w:rPr>
+        <w:drawing>
+          <wp:inline distT="0" distB="0" distL="0" distR="0" wp14:anchorId="0E0E1069" wp14:editId="0855AE8A">
+            <wp:extent cx="5943600" cy="1541780"/>
+            <wp:effectExtent l="0" t="0" r="0" b="1270"/>
+            <wp:docPr id="1582707030" name="Picture 1" descr="A screen shot of a computer program&#10;&#10;Description automatically generated"/>
+            <wp:cNvGraphicFramePr>
+              <a:graphicFrameLocks xmlns:a="http://schemas.openxmlformats.org/drawingml/2006/main" noChangeAspect="1"/>
+            </wp:cNvGraphicFramePr>
+            <a:graphic xmlns:a="http://schemas.openxmlformats.org/drawingml/2006/main">
+              <a:graphicData uri="http://schemas.openxmlformats.org/drawingml/2006/picture">
+                <pic:pic xmlns:pic="http://schemas.openxmlformats.org/drawingml/2006/picture">
+                  <pic:nvPicPr>
+                    <pic:cNvPr id="1582707030" name="Picture 1" descr="A screen shot of a computer program&#10;&#10;Description automatically generated"/>
+                    <pic:cNvPicPr/>
+                  </pic:nvPicPr>
+                  <pic:blipFill>
+                    <a:blip r:embed="rId9"/>
+                    <a:stretch>
+                      <a:fillRect/>
+                    </a:stretch>
+                  </pic:blipFill>
+                  <pic:spPr>
+                    <a:xfrm>
+                      <a:off x="0" y="0"/>
+                      <a:ext cx="5943600" cy="1541780"/>
+                    </a:xfrm>
+                    <a:prstGeom prst="rect">
+                      <a:avLst/>
+                    </a:prstGeom>
+                  </pic:spPr>
+                </pic:pic>
+              </a:graphicData>
+            </a:graphic>
+          </wp:inline>
+        </w:drawing>
+      </w:r>
+    </w:p>
+    <w:p>
+      <w:pPr>
+        <w:rPr>
+          <w:b/>
+          <w:bCs/>
+          <w:sz w:val="28"/>
+          <w:szCs w:val="28"/>
+        </w:rPr>
+      </w:pPr>
+      <w:r>
+        <w:rPr>
+          <w:b/>
+          <w:bCs/>
           <w:sz w:val="28"/>
           <w:szCs w:val="28"/>
         </w:rPr>
@@ -395,6 +454,7 @@
         <w:rPr>
           <w:b/>
           <w:bCs/>
+          <w:noProof/>
           <w:sz w:val="28"/>
           <w:szCs w:val="28"/>
         </w:rPr>
@@ -415,7 +475,7 @@
                     <pic:cNvPicPr/>
                   </pic:nvPicPr>
                   <pic:blipFill>
-                    <a:blip r:embed="rId9"/>
+                    <a:blip r:embed="rId10"/>
                     <a:stretch>
                       <a:fillRect/>
                     </a:stretch>
@@ -449,6 +509,7 @@
         <w:rPr>
           <w:b/>
           <w:bCs/>
+          <w:noProof/>
           <w:sz w:val="28"/>
           <w:szCs w:val="28"/>
         </w:rPr>
@@ -468,7 +529,7 @@
                     <pic:cNvPicPr/>
                   </pic:nvPicPr>
                   <pic:blipFill>
-                    <a:blip r:embed="rId10"/>
+                    <a:blip r:embed="rId11"/>
                     <a:stretch>
                       <a:fillRect/>
                     </a:stretch>
@@ -477,6 +538,746 @@
                     <a:xfrm>
                       <a:off x="0" y="0"/>
                       <a:ext cx="5943600" cy="1586230"/>
+                    </a:xfrm>
+                    <a:prstGeom prst="rect">
+                      <a:avLst/>
+                    </a:prstGeom>
+                  </pic:spPr>
+                </pic:pic>
+              </a:graphicData>
+            </a:graphic>
+          </wp:inline>
+        </w:drawing>
+      </w:r>
+    </w:p>
+    <w:p>
+      <w:pPr>
+        <w:rPr>
+          <w:b/>
+          <w:bCs/>
+          <w:sz w:val="28"/>
+          <w:szCs w:val="28"/>
+        </w:rPr>
+      </w:pPr>
+    </w:p>
+    <w:p>
+      <w:pPr>
+        <w:rPr>
+          <w:b/>
+          <w:bCs/>
+          <w:sz w:val="28"/>
+          <w:szCs w:val="28"/>
+        </w:rPr>
+      </w:pPr>
+    </w:p>
+    <w:p>
+      <w:pPr>
+        <w:rPr>
+          <w:b/>
+          <w:bCs/>
+          <w:sz w:val="28"/>
+          <w:szCs w:val="28"/>
+        </w:rPr>
+      </w:pPr>
+      <w:r>
+        <w:rPr>
+          <w:b/>
+          <w:bCs/>
+          <w:noProof/>
+          <w:sz w:val="28"/>
+          <w:szCs w:val="28"/>
+        </w:rPr>
+        <w:lastRenderedPageBreak/>
+        <w:drawing>
+          <wp:inline distT="0" distB="0" distL="0" distR="0" wp14:anchorId="58FDA7C9" wp14:editId="44DDEC0F">
+            <wp:extent cx="5943600" cy="5742940"/>
+            <wp:effectExtent l="0" t="0" r="0" b="0"/>
+            <wp:docPr id="1079696359" name="Picture 1"/>
+            <wp:cNvGraphicFramePr>
+              <a:graphicFrameLocks xmlns:a="http://schemas.openxmlformats.org/drawingml/2006/main" noChangeAspect="1"/>
+            </wp:cNvGraphicFramePr>
+            <a:graphic xmlns:a="http://schemas.openxmlformats.org/drawingml/2006/main">
+              <a:graphicData uri="http://schemas.openxmlformats.org/drawingml/2006/picture">
+                <pic:pic xmlns:pic="http://schemas.openxmlformats.org/drawingml/2006/picture">
+                  <pic:nvPicPr>
+                    <pic:cNvPr id="1079696359" name=""/>
+                    <pic:cNvPicPr/>
+                  </pic:nvPicPr>
+                  <pic:blipFill>
+                    <a:blip r:embed="rId12"/>
+                    <a:stretch>
+                      <a:fillRect/>
+                    </a:stretch>
+                  </pic:blipFill>
+                  <pic:spPr>
+                    <a:xfrm>
+                      <a:off x="0" y="0"/>
+                      <a:ext cx="5943600" cy="5742940"/>
+                    </a:xfrm>
+                    <a:prstGeom prst="rect">
+                      <a:avLst/>
+                    </a:prstGeom>
+                  </pic:spPr>
+                </pic:pic>
+              </a:graphicData>
+            </a:graphic>
+          </wp:inline>
+        </w:drawing>
+      </w:r>
+    </w:p>
+    <w:p>
+      <w:pPr>
+        <w:rPr>
+          <w:b/>
+          <w:bCs/>
+          <w:sz w:val="28"/>
+          <w:szCs w:val="28"/>
+        </w:rPr>
+      </w:pPr>
+      <w:r>
+        <w:rPr>
+          <w:b/>
+          <w:bCs/>
+          <w:noProof/>
+          <w:sz w:val="28"/>
+          <w:szCs w:val="28"/>
+        </w:rPr>
+        <w:drawing>
+          <wp:inline distT="0" distB="0" distL="0" distR="0" wp14:anchorId="2F568A51" wp14:editId="19C889B3">
+            <wp:extent cx="5943600" cy="1605915"/>
+            <wp:effectExtent l="0" t="0" r="0" b="0"/>
+            <wp:docPr id="377057878" name="Picture 1" descr="A screen shot of a computer code&#10;&#10;Description automatically generated"/>
+            <wp:cNvGraphicFramePr>
+              <a:graphicFrameLocks xmlns:a="http://schemas.openxmlformats.org/drawingml/2006/main" noChangeAspect="1"/>
+            </wp:cNvGraphicFramePr>
+            <a:graphic xmlns:a="http://schemas.openxmlformats.org/drawingml/2006/main">
+              <a:graphicData uri="http://schemas.openxmlformats.org/drawingml/2006/picture">
+                <pic:pic xmlns:pic="http://schemas.openxmlformats.org/drawingml/2006/picture">
+                  <pic:nvPicPr>
+                    <pic:cNvPr id="377057878" name="Picture 1" descr="A screen shot of a computer code&#10;&#10;Description automatically generated"/>
+                    <pic:cNvPicPr/>
+                  </pic:nvPicPr>
+                  <pic:blipFill>
+                    <a:blip r:embed="rId13"/>
+                    <a:stretch>
+                      <a:fillRect/>
+                    </a:stretch>
+                  </pic:blipFill>
+                  <pic:spPr>
+                    <a:xfrm>
+                      <a:off x="0" y="0"/>
+                      <a:ext cx="5943600" cy="1605915"/>
+                    </a:xfrm>
+                    <a:prstGeom prst="rect">
+                      <a:avLst/>
+                    </a:prstGeom>
+                  </pic:spPr>
+                </pic:pic>
+              </a:graphicData>
+            </a:graphic>
+          </wp:inline>
+        </w:drawing>
+      </w:r>
+    </w:p>
+    <w:p>
+      <w:pPr>
+        <w:rPr>
+          <w:b/>
+          <w:bCs/>
+          <w:sz w:val="28"/>
+          <w:szCs w:val="28"/>
+        </w:rPr>
+      </w:pPr>
+      <w:r>
+        <w:rPr>
+          <w:b/>
+          <w:bCs/>
+          <w:sz w:val="28"/>
+          <w:szCs w:val="28"/>
+        </w:rPr>
+        <w:t>RNN</w:t>
+      </w:r>
+    </w:p>
+    <w:p>
+      <w:pPr>
+        <w:rPr>
+          <w:b/>
+          <w:bCs/>
+          <w:sz w:val="28"/>
+          <w:szCs w:val="28"/>
+        </w:rPr>
+      </w:pPr>
+    </w:p>
+    <w:p>
+      <w:pPr>
+        <w:rPr>
+          <w:sz w:val="28"/>
+          <w:szCs w:val="28"/>
+        </w:rPr>
+      </w:pPr>
+      <w:r>
+        <w:rPr>
+          <w:sz w:val="28"/>
+          <w:szCs w:val="28"/>
+        </w:rPr>
+        <w:lastRenderedPageBreak/>
+        <w:t xml:space="preserve">Features </w:t>
+      </w:r>
+      <w:r>
+        <w:rPr>
+          <w:sz w:val="28"/>
+          <w:szCs w:val="28"/>
+        </w:rPr>
+        <w:t>1000</w:t>
+      </w:r>
+    </w:p>
+    <w:p>
+      <w:pPr>
+        <w:rPr>
+          <w:b/>
+          <w:bCs/>
+          <w:sz w:val="28"/>
+          <w:szCs w:val="28"/>
+        </w:rPr>
+      </w:pPr>
+      <w:r>
+        <w:rPr>
+          <w:b/>
+          <w:bCs/>
+          <w:noProof/>
+          <w:sz w:val="28"/>
+          <w:szCs w:val="28"/>
+        </w:rPr>
+        <w:drawing>
+          <wp:inline distT="0" distB="0" distL="0" distR="0" wp14:anchorId="467FA560" wp14:editId="1A38BD69">
+            <wp:extent cx="5943600" cy="4255770"/>
+            <wp:effectExtent l="0" t="0" r="0" b="0"/>
+            <wp:docPr id="1432777772" name="Picture 1" descr="A screenshot of a computer program&#10;&#10;Description automatically generated"/>
+            <wp:cNvGraphicFramePr>
+              <a:graphicFrameLocks xmlns:a="http://schemas.openxmlformats.org/drawingml/2006/main" noChangeAspect="1"/>
+            </wp:cNvGraphicFramePr>
+            <a:graphic xmlns:a="http://schemas.openxmlformats.org/drawingml/2006/main">
+              <a:graphicData uri="http://schemas.openxmlformats.org/drawingml/2006/picture">
+                <pic:pic xmlns:pic="http://schemas.openxmlformats.org/drawingml/2006/picture">
+                  <pic:nvPicPr>
+                    <pic:cNvPr id="1432777772" name="Picture 1" descr="A screenshot of a computer program&#10;&#10;Description automatically generated"/>
+                    <pic:cNvPicPr/>
+                  </pic:nvPicPr>
+                  <pic:blipFill>
+                    <a:blip r:embed="rId14"/>
+                    <a:stretch>
+                      <a:fillRect/>
+                    </a:stretch>
+                  </pic:blipFill>
+                  <pic:spPr>
+                    <a:xfrm>
+                      <a:off x="0" y="0"/>
+                      <a:ext cx="5943600" cy="4255770"/>
+                    </a:xfrm>
+                    <a:prstGeom prst="rect">
+                      <a:avLst/>
+                    </a:prstGeom>
+                  </pic:spPr>
+                </pic:pic>
+              </a:graphicData>
+            </a:graphic>
+          </wp:inline>
+        </w:drawing>
+      </w:r>
+    </w:p>
+    <w:p>
+      <w:pPr>
+        <w:rPr>
+          <w:b/>
+          <w:bCs/>
+          <w:sz w:val="28"/>
+          <w:szCs w:val="28"/>
+        </w:rPr>
+      </w:pPr>
+      <w:r>
+        <w:rPr>
+          <w:b/>
+          <w:bCs/>
+          <w:noProof/>
+          <w:sz w:val="28"/>
+          <w:szCs w:val="28"/>
+        </w:rPr>
+        <w:drawing>
+          <wp:inline distT="0" distB="0" distL="0" distR="0" wp14:anchorId="6CD04A98" wp14:editId="289A2A29">
+            <wp:extent cx="5943600" cy="1570990"/>
+            <wp:effectExtent l="0" t="0" r="0" b="0"/>
+            <wp:docPr id="145392020" name="Picture 1" descr="A screen shot of a computer program&#10;&#10;Description automatically generated"/>
+            <wp:cNvGraphicFramePr>
+              <a:graphicFrameLocks xmlns:a="http://schemas.openxmlformats.org/drawingml/2006/main" noChangeAspect="1"/>
+            </wp:cNvGraphicFramePr>
+            <a:graphic xmlns:a="http://schemas.openxmlformats.org/drawingml/2006/main">
+              <a:graphicData uri="http://schemas.openxmlformats.org/drawingml/2006/picture">
+                <pic:pic xmlns:pic="http://schemas.openxmlformats.org/drawingml/2006/picture">
+                  <pic:nvPicPr>
+                    <pic:cNvPr id="145392020" name="Picture 1" descr="A screen shot of a computer program&#10;&#10;Description automatically generated"/>
+                    <pic:cNvPicPr/>
+                  </pic:nvPicPr>
+                  <pic:blipFill>
+                    <a:blip r:embed="rId15"/>
+                    <a:stretch>
+                      <a:fillRect/>
+                    </a:stretch>
+                  </pic:blipFill>
+                  <pic:spPr>
+                    <a:xfrm>
+                      <a:off x="0" y="0"/>
+                      <a:ext cx="5943600" cy="1570990"/>
+                    </a:xfrm>
+                    <a:prstGeom prst="rect">
+                      <a:avLst/>
+                    </a:prstGeom>
+                  </pic:spPr>
+                </pic:pic>
+              </a:graphicData>
+            </a:graphic>
+          </wp:inline>
+        </w:drawing>
+      </w:r>
+    </w:p>
+    <w:p>
+      <w:pPr>
+        <w:rPr>
+          <w:b/>
+          <w:bCs/>
+          <w:sz w:val="28"/>
+          <w:szCs w:val="28"/>
+        </w:rPr>
+      </w:pPr>
+      <w:r>
+        <w:rPr>
+          <w:b/>
+          <w:bCs/>
+          <w:sz w:val="28"/>
+          <w:szCs w:val="28"/>
+        </w:rPr>
+        <w:t>LSTM</w:t>
+      </w:r>
+    </w:p>
+    <w:p>
+      <w:pPr>
+        <w:rPr>
+          <w:b/>
+          <w:bCs/>
+          <w:sz w:val="28"/>
+          <w:szCs w:val="28"/>
+        </w:rPr>
+      </w:pPr>
+      <w:r>
+        <w:rPr>
+          <w:b/>
+          <w:bCs/>
+          <w:noProof/>
+          <w:sz w:val="28"/>
+          <w:szCs w:val="28"/>
+        </w:rPr>
+        <w:lastRenderedPageBreak/>
+        <w:drawing>
+          <wp:inline distT="0" distB="0" distL="0" distR="0" wp14:anchorId="01237DDC" wp14:editId="06081814">
+            <wp:extent cx="5943600" cy="4055745"/>
+            <wp:effectExtent l="0" t="0" r="0" b="1905"/>
+            <wp:docPr id="552451270" name="Picture 1" descr="A screenshot of a computer program&#10;&#10;Description automatically generated"/>
+            <wp:cNvGraphicFramePr>
+              <a:graphicFrameLocks xmlns:a="http://schemas.openxmlformats.org/drawingml/2006/main" noChangeAspect="1"/>
+            </wp:cNvGraphicFramePr>
+            <a:graphic xmlns:a="http://schemas.openxmlformats.org/drawingml/2006/main">
+              <a:graphicData uri="http://schemas.openxmlformats.org/drawingml/2006/picture">
+                <pic:pic xmlns:pic="http://schemas.openxmlformats.org/drawingml/2006/picture">
+                  <pic:nvPicPr>
+                    <pic:cNvPr id="552451270" name="Picture 1" descr="A screenshot of a computer program&#10;&#10;Description automatically generated"/>
+                    <pic:cNvPicPr/>
+                  </pic:nvPicPr>
+                  <pic:blipFill>
+                    <a:blip r:embed="rId16"/>
+                    <a:stretch>
+                      <a:fillRect/>
+                    </a:stretch>
+                  </pic:blipFill>
+                  <pic:spPr>
+                    <a:xfrm>
+                      <a:off x="0" y="0"/>
+                      <a:ext cx="5943600" cy="4055745"/>
+                    </a:xfrm>
+                    <a:prstGeom prst="rect">
+                      <a:avLst/>
+                    </a:prstGeom>
+                  </pic:spPr>
+                </pic:pic>
+              </a:graphicData>
+            </a:graphic>
+          </wp:inline>
+        </w:drawing>
+      </w:r>
+    </w:p>
+    <w:p>
+      <w:pPr>
+        <w:pBdr>
+          <w:bottom w:val="single" w:sz="12" w:space="1" w:color="auto"/>
+        </w:pBdr>
+        <w:rPr>
+          <w:b/>
+          <w:bCs/>
+          <w:sz w:val="28"/>
+          <w:szCs w:val="28"/>
+        </w:rPr>
+      </w:pPr>
+      <w:r>
+        <w:rPr>
+          <w:b/>
+          <w:bCs/>
+          <w:noProof/>
+          <w:sz w:val="28"/>
+          <w:szCs w:val="28"/>
+        </w:rPr>
+        <w:drawing>
+          <wp:inline distT="0" distB="0" distL="0" distR="0" wp14:anchorId="0F7893B8" wp14:editId="5BAB78C8">
+            <wp:extent cx="5943600" cy="1632585"/>
+            <wp:effectExtent l="0" t="0" r="0" b="5715"/>
+            <wp:docPr id="1613179812" name="Picture 1" descr="A screen shot of a computer program&#10;&#10;Description automatically generated"/>
+            <wp:cNvGraphicFramePr>
+              <a:graphicFrameLocks xmlns:a="http://schemas.openxmlformats.org/drawingml/2006/main" noChangeAspect="1"/>
+            </wp:cNvGraphicFramePr>
+            <a:graphic xmlns:a="http://schemas.openxmlformats.org/drawingml/2006/main">
+              <a:graphicData uri="http://schemas.openxmlformats.org/drawingml/2006/picture">
+                <pic:pic xmlns:pic="http://schemas.openxmlformats.org/drawingml/2006/picture">
+                  <pic:nvPicPr>
+                    <pic:cNvPr id="1613179812" name="Picture 1" descr="A screen shot of a computer program&#10;&#10;Description automatically generated"/>
+                    <pic:cNvPicPr/>
+                  </pic:nvPicPr>
+                  <pic:blipFill>
+                    <a:blip r:embed="rId17"/>
+                    <a:stretch>
+                      <a:fillRect/>
+                    </a:stretch>
+                  </pic:blipFill>
+                  <pic:spPr>
+                    <a:xfrm>
+                      <a:off x="0" y="0"/>
+                      <a:ext cx="5943600" cy="1632585"/>
+                    </a:xfrm>
+                    <a:prstGeom prst="rect">
+                      <a:avLst/>
+                    </a:prstGeom>
+                  </pic:spPr>
+                </pic:pic>
+              </a:graphicData>
+            </a:graphic>
+          </wp:inline>
+        </w:drawing>
+      </w:r>
+    </w:p>
+    <w:p>
+      <w:pPr>
+        <w:rPr>
+          <w:b/>
+          <w:bCs/>
+          <w:sz w:val="28"/>
+          <w:szCs w:val="28"/>
+        </w:rPr>
+      </w:pPr>
+      <w:r>
+        <w:rPr>
+          <w:b/>
+          <w:bCs/>
+          <w:sz w:val="28"/>
+          <w:szCs w:val="28"/>
+        </w:rPr>
+        <w:t xml:space="preserve">With </w:t>
+      </w:r>
+      <w:r>
+        <w:rPr>
+          <w:b/>
+          <w:bCs/>
+          <w:sz w:val="28"/>
+          <w:szCs w:val="28"/>
+        </w:rPr>
+        <w:t>Embedding</w:t>
+      </w:r>
+    </w:p>
+    <w:p>
+      <w:pPr>
+        <w:rPr>
+          <w:b/>
+          <w:bCs/>
+          <w:sz w:val="28"/>
+          <w:szCs w:val="28"/>
+        </w:rPr>
+      </w:pPr>
+      <w:r>
+        <w:rPr>
+          <w:b/>
+          <w:bCs/>
+          <w:sz w:val="28"/>
+          <w:szCs w:val="28"/>
+        </w:rPr>
+        <w:t>LSTM</w:t>
+      </w:r>
+    </w:p>
+    <w:p>
+      <w:pPr>
+        <w:rPr>
+          <w:b/>
+          <w:bCs/>
+          <w:sz w:val="28"/>
+          <w:szCs w:val="28"/>
+        </w:rPr>
+      </w:pPr>
+      <w:r>
+        <w:rPr>
+          <w:b/>
+          <w:bCs/>
+          <w:sz w:val="28"/>
+          <w:szCs w:val="28"/>
+        </w:rPr>
+        <w:lastRenderedPageBreak/>
+        <w:drawing>
+          <wp:inline distT="0" distB="0" distL="0" distR="0" wp14:anchorId="6423B66D" wp14:editId="29ACD189">
+            <wp:extent cx="5943600" cy="5819775"/>
+            <wp:effectExtent l="0" t="0" r="0" b="9525"/>
+            <wp:docPr id="187157609" name="Picture 1" descr="A screenshot of a computer program&#10;&#10;Description automatically generated"/>
+            <wp:cNvGraphicFramePr>
+              <a:graphicFrameLocks xmlns:a="http://schemas.openxmlformats.org/drawingml/2006/main" noChangeAspect="1"/>
+            </wp:cNvGraphicFramePr>
+            <a:graphic xmlns:a="http://schemas.openxmlformats.org/drawingml/2006/main">
+              <a:graphicData uri="http://schemas.openxmlformats.org/drawingml/2006/picture">
+                <pic:pic xmlns:pic="http://schemas.openxmlformats.org/drawingml/2006/picture">
+                  <pic:nvPicPr>
+                    <pic:cNvPr id="187157609" name="Picture 1" descr="A screenshot of a computer program&#10;&#10;Description automatically generated"/>
+                    <pic:cNvPicPr/>
+                  </pic:nvPicPr>
+                  <pic:blipFill>
+                    <a:blip r:embed="rId18"/>
+                    <a:stretch>
+                      <a:fillRect/>
+                    </a:stretch>
+                  </pic:blipFill>
+                  <pic:spPr>
+                    <a:xfrm>
+                      <a:off x="0" y="0"/>
+                      <a:ext cx="5943600" cy="5819775"/>
+                    </a:xfrm>
+                    <a:prstGeom prst="rect">
+                      <a:avLst/>
+                    </a:prstGeom>
+                  </pic:spPr>
+                </pic:pic>
+              </a:graphicData>
+            </a:graphic>
+          </wp:inline>
+        </w:drawing>
+      </w:r>
+    </w:p>
+    <w:p>
+      <w:pPr>
+        <w:rPr>
+          <w:b/>
+          <w:bCs/>
+          <w:sz w:val="28"/>
+          <w:szCs w:val="28"/>
+        </w:rPr>
+      </w:pPr>
+      <w:r>
+        <w:rPr>
+          <w:b/>
+          <w:bCs/>
+          <w:sz w:val="28"/>
+          <w:szCs w:val="28"/>
+        </w:rPr>
+        <w:drawing>
+          <wp:inline distT="0" distB="0" distL="0" distR="0" wp14:anchorId="2F88F722" wp14:editId="10707E93">
+            <wp:extent cx="5943600" cy="1310640"/>
+            <wp:effectExtent l="0" t="0" r="0" b="3810"/>
+            <wp:docPr id="1968994199" name="Picture 1" descr="A screen shot of a computer code&#10;&#10;Description automatically generated"/>
+            <wp:cNvGraphicFramePr>
+              <a:graphicFrameLocks xmlns:a="http://schemas.openxmlformats.org/drawingml/2006/main" noChangeAspect="1"/>
+            </wp:cNvGraphicFramePr>
+            <a:graphic xmlns:a="http://schemas.openxmlformats.org/drawingml/2006/main">
+              <a:graphicData uri="http://schemas.openxmlformats.org/drawingml/2006/picture">
+                <pic:pic xmlns:pic="http://schemas.openxmlformats.org/drawingml/2006/picture">
+                  <pic:nvPicPr>
+                    <pic:cNvPr id="1968994199" name="Picture 1" descr="A screen shot of a computer code&#10;&#10;Description automatically generated"/>
+                    <pic:cNvPicPr/>
+                  </pic:nvPicPr>
+                  <pic:blipFill>
+                    <a:blip r:embed="rId19"/>
+                    <a:stretch>
+                      <a:fillRect/>
+                    </a:stretch>
+                  </pic:blipFill>
+                  <pic:spPr>
+                    <a:xfrm>
+                      <a:off x="0" y="0"/>
+                      <a:ext cx="5943600" cy="1310640"/>
+                    </a:xfrm>
+                    <a:prstGeom prst="rect">
+                      <a:avLst/>
+                    </a:prstGeom>
+                  </pic:spPr>
+                </pic:pic>
+              </a:graphicData>
+            </a:graphic>
+          </wp:inline>
+        </w:drawing>
+      </w:r>
+    </w:p>
+    <w:p>
+      <w:pPr>
+        <w:rPr>
+          <w:b/>
+          <w:bCs/>
+          <w:sz w:val="28"/>
+          <w:szCs w:val="28"/>
+        </w:rPr>
+      </w:pPr>
+    </w:p>
+    <w:p>
+      <w:pPr>
+        <w:rPr>
+          <w:b/>
+          <w:bCs/>
+          <w:sz w:val="28"/>
+          <w:szCs w:val="28"/>
+        </w:rPr>
+      </w:pPr>
+    </w:p>
+    <w:p>
+      <w:pPr>
+        <w:rPr>
+          <w:b/>
+          <w:bCs/>
+          <w:sz w:val="28"/>
+          <w:szCs w:val="28"/>
+        </w:rPr>
+      </w:pPr>
+      <w:r>
+        <w:rPr>
+          <w:b/>
+          <w:bCs/>
+          <w:sz w:val="28"/>
+          <w:szCs w:val="28"/>
+        </w:rPr>
+        <w:lastRenderedPageBreak/>
+        <w:t xml:space="preserve">The best with </w:t>
+      </w:r>
+      <w:r>
+        <w:rPr>
+          <w:rFonts w:ascii="Arial" w:hAnsi="Arial" w:cs="Arial"/>
+          <w:color w:val="202124"/>
+          <w:sz w:val="21"/>
+          <w:szCs w:val="21"/>
+          <w:shd w:val="clear" w:color="auto" w:fill="F8F9FA"/>
+        </w:rPr>
+        <w:t>0.83584</w:t>
+      </w:r>
+      <w:r>
+        <w:rPr>
+          <w:rFonts w:ascii="Arial" w:hAnsi="Arial" w:cs="Arial"/>
+          <w:color w:val="202124"/>
+          <w:sz w:val="21"/>
+          <w:szCs w:val="21"/>
+          <w:shd w:val="clear" w:color="auto" w:fill="F8F9FA"/>
+        </w:rPr>
+        <w:t xml:space="preserve"> score</w:t>
+      </w:r>
+    </w:p>
+    <w:p>
+      <w:pPr>
+        <w:rPr>
+          <w:b/>
+          <w:bCs/>
+          <w:sz w:val="28"/>
+          <w:szCs w:val="28"/>
+        </w:rPr>
+      </w:pPr>
+      <w:r>
+        <w:rPr>
+          <w:b/>
+          <w:bCs/>
+          <w:sz w:val="28"/>
+          <w:szCs w:val="28"/>
+        </w:rPr>
+        <w:drawing>
+          <wp:inline distT="0" distB="0" distL="0" distR="0" wp14:anchorId="6BEEF51D" wp14:editId="493E5AB6">
+            <wp:extent cx="5387807" cy="6363251"/>
+            <wp:effectExtent l="0" t="0" r="3810" b="0"/>
+            <wp:docPr id="921733055" name="Picture 1"/>
+            <wp:cNvGraphicFramePr>
+              <a:graphicFrameLocks xmlns:a="http://schemas.openxmlformats.org/drawingml/2006/main" noChangeAspect="1"/>
+            </wp:cNvGraphicFramePr>
+            <a:graphic xmlns:a="http://schemas.openxmlformats.org/drawingml/2006/main">
+              <a:graphicData uri="http://schemas.openxmlformats.org/drawingml/2006/picture">
+                <pic:pic xmlns:pic="http://schemas.openxmlformats.org/drawingml/2006/picture">
+                  <pic:nvPicPr>
+                    <pic:cNvPr id="921733055" name=""/>
+                    <pic:cNvPicPr/>
+                  </pic:nvPicPr>
+                  <pic:blipFill>
+                    <a:blip r:embed="rId20"/>
+                    <a:stretch>
+                      <a:fillRect/>
+                    </a:stretch>
+                  </pic:blipFill>
+                  <pic:spPr>
+                    <a:xfrm>
+                      <a:off x="0" y="0"/>
+                      <a:ext cx="5387807" cy="6363251"/>
+                    </a:xfrm>
+                    <a:prstGeom prst="rect">
+                      <a:avLst/>
+                    </a:prstGeom>
+                  </pic:spPr>
+                </pic:pic>
+              </a:graphicData>
+            </a:graphic>
+          </wp:inline>
+        </w:drawing>
+      </w:r>
+    </w:p>
+    <w:p>
+      <w:pPr>
+        <w:rPr>
+          <w:b/>
+          <w:bCs/>
+          <w:sz w:val="28"/>
+          <w:szCs w:val="28"/>
+        </w:rPr>
+      </w:pPr>
+      <w:r>
+        <w:rPr>
+          <w:b/>
+          <w:bCs/>
+          <w:sz w:val="28"/>
+          <w:szCs w:val="28"/>
+        </w:rPr>
+        <w:drawing>
+          <wp:inline distT="0" distB="0" distL="0" distR="0" wp14:anchorId="02D2CF0F" wp14:editId="3FCA3F26">
+            <wp:extent cx="5943600" cy="1311275"/>
+            <wp:effectExtent l="0" t="0" r="0" b="3175"/>
+            <wp:docPr id="766290633" name="Picture 1"/>
+            <wp:cNvGraphicFramePr>
+              <a:graphicFrameLocks xmlns:a="http://schemas.openxmlformats.org/drawingml/2006/main" noChangeAspect="1"/>
+            </wp:cNvGraphicFramePr>
+            <a:graphic xmlns:a="http://schemas.openxmlformats.org/drawingml/2006/main">
+              <a:graphicData uri="http://schemas.openxmlformats.org/drawingml/2006/picture">
+                <pic:pic xmlns:pic="http://schemas.openxmlformats.org/drawingml/2006/picture">
+                  <pic:nvPicPr>
+                    <pic:cNvPr id="766290633" name=""/>
+                    <pic:cNvPicPr/>
+                  </pic:nvPicPr>
+                  <pic:blipFill>
+                    <a:blip r:embed="rId21"/>
+                    <a:stretch>
+                      <a:fillRect/>
+                    </a:stretch>
+                  </pic:blipFill>
+                  <pic:spPr>
+                    <a:xfrm>
+                      <a:off x="0" y="0"/>
+                      <a:ext cx="5943600" cy="1311275"/>
                     </a:xfrm>
                     <a:prstGeom prst="rect">
                       <a:avLst/>
@@ -909,7 +1710,7 @@
   <w:style w:type="paragraph" w:default="1" w:styleId="Normal">
     <w:name w:val="Normal"/>
     <w:qFormat/>
-    <w:rsid w:val="00EB490A"/>
+    <w:rsid w:val="00E62AD0"/>
   </w:style>
   <w:style w:type="character" w:default="1" w:styleId="DefaultParagraphFont">
     <w:name w:val="Default Paragraph Font"/>

</xml_diff>

<commit_message>
Edit the files names and places
</commit_message>
<xml_diff>
--- a/results.docx
+++ b/results.docx
@@ -1030,6 +1030,7 @@
         <w:rPr>
           <w:b/>
           <w:bCs/>
+          <w:noProof/>
           <w:sz w:val="28"/>
           <w:szCs w:val="28"/>
         </w:rPr>
@@ -1084,6 +1085,7 @@
         <w:rPr>
           <w:b/>
           <w:bCs/>
+          <w:noProof/>
           <w:sz w:val="28"/>
           <w:szCs w:val="28"/>
         </w:rPr>
@@ -1171,32 +1173,23 @@
           <w:szCs w:val="21"/>
           <w:shd w:val="clear" w:color="auto" w:fill="F8F9FA"/>
         </w:rPr>
-        <w:t>0.83584</w:t>
-      </w:r>
-      <w:r>
-        <w:rPr>
-          <w:rFonts w:ascii="Arial" w:hAnsi="Arial" w:cs="Arial"/>
-          <w:color w:val="202124"/>
-          <w:sz w:val="21"/>
-          <w:szCs w:val="21"/>
-          <w:shd w:val="clear" w:color="auto" w:fill="F8F9FA"/>
-        </w:rPr>
-        <w:t xml:space="preserve"> score</w:t>
-      </w:r>
-    </w:p>
-    <w:p>
-      <w:pPr>
-        <w:rPr>
-          <w:b/>
-          <w:bCs/>
-          <w:sz w:val="28"/>
-          <w:szCs w:val="28"/>
-        </w:rPr>
-      </w:pPr>
-      <w:r>
-        <w:rPr>
-          <w:b/>
-          <w:bCs/>
+        <w:t>0.83584 score</w:t>
+      </w:r>
+    </w:p>
+    <w:p>
+      <w:pPr>
+        <w:rPr>
+          <w:b/>
+          <w:bCs/>
+          <w:sz w:val="28"/>
+          <w:szCs w:val="28"/>
+        </w:rPr>
+      </w:pPr>
+      <w:r>
+        <w:rPr>
+          <w:b/>
+          <w:bCs/>
+          <w:noProof/>
           <w:sz w:val="28"/>
           <w:szCs w:val="28"/>
         </w:rPr>
@@ -1250,6 +1243,7 @@
         <w:rPr>
           <w:b/>
           <w:bCs/>
+          <w:noProof/>
           <w:sz w:val="28"/>
           <w:szCs w:val="28"/>
         </w:rPr>
@@ -1299,6 +1293,248 @@
           <w:szCs w:val="28"/>
         </w:rPr>
       </w:pPr>
+      <w:r>
+        <w:rPr>
+          <w:b/>
+          <w:bCs/>
+          <w:sz w:val="28"/>
+          <w:szCs w:val="28"/>
+        </w:rPr>
+        <w:lastRenderedPageBreak/>
+        <w:t>LSTM</w:t>
+      </w:r>
+    </w:p>
+    <w:p>
+      <w:pPr>
+        <w:rPr>
+          <w:b/>
+          <w:bCs/>
+          <w:sz w:val="28"/>
+          <w:szCs w:val="28"/>
+        </w:rPr>
+      </w:pPr>
+      <w:r>
+        <w:rPr>
+          <w:b/>
+          <w:bCs/>
+          <w:sz w:val="28"/>
+          <w:szCs w:val="28"/>
+        </w:rPr>
+        <w:drawing>
+          <wp:inline distT="0" distB="0" distL="0" distR="0" wp14:anchorId="421D31C4" wp14:editId="2199C0A3">
+            <wp:extent cx="5943600" cy="5448300"/>
+            <wp:effectExtent l="0" t="0" r="0" b="0"/>
+            <wp:docPr id="1410745011" name="Picture 1" descr="A screenshot of a computer program&#10;&#10;Description automatically generated"/>
+            <wp:cNvGraphicFramePr>
+              <a:graphicFrameLocks xmlns:a="http://schemas.openxmlformats.org/drawingml/2006/main" noChangeAspect="1"/>
+            </wp:cNvGraphicFramePr>
+            <a:graphic xmlns:a="http://schemas.openxmlformats.org/drawingml/2006/main">
+              <a:graphicData uri="http://schemas.openxmlformats.org/drawingml/2006/picture">
+                <pic:pic xmlns:pic="http://schemas.openxmlformats.org/drawingml/2006/picture">
+                  <pic:nvPicPr>
+                    <pic:cNvPr id="1410745011" name="Picture 1" descr="A screenshot of a computer program&#10;&#10;Description automatically generated"/>
+                    <pic:cNvPicPr/>
+                  </pic:nvPicPr>
+                  <pic:blipFill>
+                    <a:blip r:embed="rId22"/>
+                    <a:stretch>
+                      <a:fillRect/>
+                    </a:stretch>
+                  </pic:blipFill>
+                  <pic:spPr>
+                    <a:xfrm>
+                      <a:off x="0" y="0"/>
+                      <a:ext cx="5943600" cy="5448300"/>
+                    </a:xfrm>
+                    <a:prstGeom prst="rect">
+                      <a:avLst/>
+                    </a:prstGeom>
+                  </pic:spPr>
+                </pic:pic>
+              </a:graphicData>
+            </a:graphic>
+          </wp:inline>
+        </w:drawing>
+      </w:r>
+    </w:p>
+    <w:p>
+      <w:pPr>
+        <w:rPr>
+          <w:b/>
+          <w:bCs/>
+          <w:sz w:val="28"/>
+          <w:szCs w:val="28"/>
+        </w:rPr>
+      </w:pPr>
+      <w:r>
+        <w:rPr>
+          <w:b/>
+          <w:bCs/>
+          <w:sz w:val="28"/>
+          <w:szCs w:val="28"/>
+        </w:rPr>
+        <w:drawing>
+          <wp:inline distT="0" distB="0" distL="0" distR="0" wp14:anchorId="7175C915" wp14:editId="15991AA8">
+            <wp:extent cx="5943600" cy="1401445"/>
+            <wp:effectExtent l="0" t="0" r="0" b="8255"/>
+            <wp:docPr id="1951758819" name="Picture 1" descr="A screen shot of a computer program&#10;&#10;Description automatically generated"/>
+            <wp:cNvGraphicFramePr>
+              <a:graphicFrameLocks xmlns:a="http://schemas.openxmlformats.org/drawingml/2006/main" noChangeAspect="1"/>
+            </wp:cNvGraphicFramePr>
+            <a:graphic xmlns:a="http://schemas.openxmlformats.org/drawingml/2006/main">
+              <a:graphicData uri="http://schemas.openxmlformats.org/drawingml/2006/picture">
+                <pic:pic xmlns:pic="http://schemas.openxmlformats.org/drawingml/2006/picture">
+                  <pic:nvPicPr>
+                    <pic:cNvPr id="1951758819" name="Picture 1" descr="A screen shot of a computer program&#10;&#10;Description automatically generated"/>
+                    <pic:cNvPicPr/>
+                  </pic:nvPicPr>
+                  <pic:blipFill>
+                    <a:blip r:embed="rId23"/>
+                    <a:stretch>
+                      <a:fillRect/>
+                    </a:stretch>
+                  </pic:blipFill>
+                  <pic:spPr>
+                    <a:xfrm>
+                      <a:off x="0" y="0"/>
+                      <a:ext cx="5943600" cy="1401445"/>
+                    </a:xfrm>
+                    <a:prstGeom prst="rect">
+                      <a:avLst/>
+                    </a:prstGeom>
+                  </pic:spPr>
+                </pic:pic>
+              </a:graphicData>
+            </a:graphic>
+          </wp:inline>
+        </w:drawing>
+      </w:r>
+    </w:p>
+    <w:p>
+      <w:pPr>
+        <w:rPr>
+          <w:b/>
+          <w:bCs/>
+          <w:sz w:val="28"/>
+          <w:szCs w:val="28"/>
+        </w:rPr>
+      </w:pPr>
+      <w:r>
+        <w:rPr>
+          <w:b/>
+          <w:bCs/>
+          <w:sz w:val="28"/>
+          <w:szCs w:val="28"/>
+        </w:rPr>
+        <w:t>RNN</w:t>
+      </w:r>
+    </w:p>
+    <w:p>
+      <w:pPr>
+        <w:rPr>
+          <w:b/>
+          <w:bCs/>
+          <w:sz w:val="28"/>
+          <w:szCs w:val="28"/>
+        </w:rPr>
+      </w:pPr>
+      <w:r>
+        <w:rPr>
+          <w:b/>
+          <w:bCs/>
+          <w:sz w:val="28"/>
+          <w:szCs w:val="28"/>
+        </w:rPr>
+        <w:lastRenderedPageBreak/>
+        <w:drawing>
+          <wp:inline distT="0" distB="0" distL="0" distR="0" wp14:anchorId="16AA77EB" wp14:editId="147BF17D">
+            <wp:extent cx="5943600" cy="3964305"/>
+            <wp:effectExtent l="0" t="0" r="0" b="0"/>
+            <wp:docPr id="1330306723" name="Picture 1" descr="A computer screen shot of a program&#10;&#10;Description automatically generated"/>
+            <wp:cNvGraphicFramePr>
+              <a:graphicFrameLocks xmlns:a="http://schemas.openxmlformats.org/drawingml/2006/main" noChangeAspect="1"/>
+            </wp:cNvGraphicFramePr>
+            <a:graphic xmlns:a="http://schemas.openxmlformats.org/drawingml/2006/main">
+              <a:graphicData uri="http://schemas.openxmlformats.org/drawingml/2006/picture">
+                <pic:pic xmlns:pic="http://schemas.openxmlformats.org/drawingml/2006/picture">
+                  <pic:nvPicPr>
+                    <pic:cNvPr id="1330306723" name="Picture 1" descr="A computer screen shot of a program&#10;&#10;Description automatically generated"/>
+                    <pic:cNvPicPr/>
+                  </pic:nvPicPr>
+                  <pic:blipFill>
+                    <a:blip r:embed="rId24"/>
+                    <a:stretch>
+                      <a:fillRect/>
+                    </a:stretch>
+                  </pic:blipFill>
+                  <pic:spPr>
+                    <a:xfrm>
+                      <a:off x="0" y="0"/>
+                      <a:ext cx="5943600" cy="3964305"/>
+                    </a:xfrm>
+                    <a:prstGeom prst="rect">
+                      <a:avLst/>
+                    </a:prstGeom>
+                  </pic:spPr>
+                </pic:pic>
+              </a:graphicData>
+            </a:graphic>
+          </wp:inline>
+        </w:drawing>
+      </w:r>
+    </w:p>
+    <w:p>
+      <w:pPr>
+        <w:rPr>
+          <w:b/>
+          <w:bCs/>
+          <w:sz w:val="28"/>
+          <w:szCs w:val="28"/>
+        </w:rPr>
+      </w:pPr>
+      <w:r>
+        <w:rPr>
+          <w:b/>
+          <w:bCs/>
+          <w:sz w:val="28"/>
+          <w:szCs w:val="28"/>
+        </w:rPr>
+        <w:drawing>
+          <wp:inline distT="0" distB="0" distL="0" distR="0" wp14:anchorId="4FAECE04" wp14:editId="2DBC39D1">
+            <wp:extent cx="5943600" cy="1377950"/>
+            <wp:effectExtent l="0" t="0" r="0" b="0"/>
+            <wp:docPr id="1456258877" name="Picture 1" descr="A screen shot of a computer program&#10;&#10;Description automatically generated"/>
+            <wp:cNvGraphicFramePr>
+              <a:graphicFrameLocks xmlns:a="http://schemas.openxmlformats.org/drawingml/2006/main" noChangeAspect="1"/>
+            </wp:cNvGraphicFramePr>
+            <a:graphic xmlns:a="http://schemas.openxmlformats.org/drawingml/2006/main">
+              <a:graphicData uri="http://schemas.openxmlformats.org/drawingml/2006/picture">
+                <pic:pic xmlns:pic="http://schemas.openxmlformats.org/drawingml/2006/picture">
+                  <pic:nvPicPr>
+                    <pic:cNvPr id="1456258877" name="Picture 1" descr="A screen shot of a computer program&#10;&#10;Description automatically generated"/>
+                    <pic:cNvPicPr/>
+                  </pic:nvPicPr>
+                  <pic:blipFill>
+                    <a:blip r:embed="rId25"/>
+                    <a:stretch>
+                      <a:fillRect/>
+                    </a:stretch>
+                  </pic:blipFill>
+                  <pic:spPr>
+                    <a:xfrm>
+                      <a:off x="0" y="0"/>
+                      <a:ext cx="5943600" cy="1377950"/>
+                    </a:xfrm>
+                    <a:prstGeom prst="rect">
+                      <a:avLst/>
+                    </a:prstGeom>
+                  </pic:spPr>
+                </pic:pic>
+              </a:graphicData>
+            </a:graphic>
+          </wp:inline>
+        </w:drawing>
+      </w:r>
     </w:p>
     <w:sectPr>
       <w:pgSz w:w="12240" w:h="15840"/>
@@ -1715,6 +1951,7 @@
   <w:style w:type="character" w:default="1" w:styleId="DefaultParagraphFont">
     <w:name w:val="Default Paragraph Font"/>
     <w:uiPriority w:val="1"/>
+    <w:semiHidden/>
     <w:unhideWhenUsed/>
   </w:style>
   <w:style w:type="table" w:default="1" w:styleId="TableNormal">

</xml_diff>

<commit_message>
Add the new result to best model
</commit_message>
<xml_diff>
--- a/results.docx
+++ b/results.docx
@@ -1149,31 +1149,111 @@
     <w:p>
       <w:pPr>
         <w:rPr>
-          <w:b/>
-          <w:bCs/>
-          <w:sz w:val="28"/>
-          <w:szCs w:val="28"/>
-        </w:rPr>
-      </w:pPr>
-      <w:r>
-        <w:rPr>
-          <w:b/>
-          <w:bCs/>
-          <w:sz w:val="28"/>
-          <w:szCs w:val="28"/>
-        </w:rPr>
-        <w:lastRenderedPageBreak/>
-        <w:t xml:space="preserve">The best with </w:t>
-      </w:r>
-      <w:r>
-        <w:rPr>
           <w:rFonts w:ascii="Arial" w:hAnsi="Arial" w:cs="Arial"/>
           <w:color w:val="202124"/>
           <w:sz w:val="21"/>
           <w:szCs w:val="21"/>
           <w:shd w:val="clear" w:color="auto" w:fill="F8F9FA"/>
         </w:rPr>
+      </w:pPr>
+      <w:r>
+        <w:rPr>
+          <w:b/>
+          <w:bCs/>
+          <w:sz w:val="28"/>
+          <w:szCs w:val="28"/>
+        </w:rPr>
+        <w:lastRenderedPageBreak/>
+        <w:t xml:space="preserve">The best with </w:t>
+      </w:r>
+      <w:r>
+        <w:rPr>
+          <w:rFonts w:ascii="Arial" w:hAnsi="Arial" w:cs="Arial"/>
+          <w:color w:val="202124"/>
+          <w:sz w:val="21"/>
+          <w:szCs w:val="21"/>
+          <w:shd w:val="clear" w:color="auto" w:fill="F8F9FA"/>
+        </w:rPr>
         <w:t>0.83584 score</w:t>
+      </w:r>
+    </w:p>
+    <w:p>
+      <w:pPr>
+        <w:rPr>
+          <w:b/>
+          <w:bCs/>
+          <w:sz w:val="28"/>
+          <w:szCs w:val="28"/>
+        </w:rPr>
+      </w:pPr>
+      <w:r>
+        <w:rPr>
+          <w:rFonts w:ascii="Arial" w:hAnsi="Arial" w:cs="Arial"/>
+          <w:color w:val="202124"/>
+          <w:sz w:val="21"/>
+          <w:szCs w:val="21"/>
+          <w:shd w:val="clear" w:color="auto" w:fill="F8F9FA"/>
+        </w:rPr>
+        <w:t xml:space="preserve">But </w:t>
+      </w:r>
+      <w:proofErr w:type="gramStart"/>
+      <w:r>
+        <w:rPr>
+          <w:b/>
+          <w:bCs/>
+          <w:sz w:val="28"/>
+          <w:szCs w:val="28"/>
+        </w:rPr>
+        <w:t>After</w:t>
+      </w:r>
+      <w:proofErr w:type="gramEnd"/>
+      <w:r>
+        <w:rPr>
+          <w:b/>
+          <w:bCs/>
+          <w:sz w:val="28"/>
+          <w:szCs w:val="28"/>
+        </w:rPr>
+        <w:t xml:space="preserve"> editing the </w:t>
+      </w:r>
+      <w:r>
+        <w:rPr>
+          <w:b/>
+          <w:bCs/>
+          <w:sz w:val="28"/>
+          <w:szCs w:val="28"/>
+        </w:rPr>
+        <w:t xml:space="preserve">cleaning got score </w:t>
+      </w:r>
+      <w:r>
+        <w:rPr>
+          <w:rFonts w:ascii="Arial" w:hAnsi="Arial" w:cs="Arial"/>
+          <w:color w:val="202124"/>
+          <w:sz w:val="21"/>
+          <w:szCs w:val="21"/>
+          <w:shd w:val="clear" w:color="auto" w:fill="F8F9FA"/>
+        </w:rPr>
+        <w:t>0.84186</w:t>
+      </w:r>
+      <w:r>
+        <w:rPr>
+          <w:rFonts w:ascii="Arial" w:hAnsi="Arial" w:cs="Arial"/>
+          <w:color w:val="202124"/>
+          <w:sz w:val="21"/>
+          <w:szCs w:val="21"/>
+          <w:shd w:val="clear" w:color="auto" w:fill="F8F9FA"/>
+        </w:rPr>
+        <w:t xml:space="preserve"> test and valid </w:t>
+      </w:r>
+      <w:r>
+        <w:rPr>
+          <w:rFonts w:ascii="Arial" w:hAnsi="Arial" w:cs="Arial"/>
+          <w:color w:val="202124"/>
+          <w:sz w:val="21"/>
+          <w:szCs w:val="21"/>
+          <w:shd w:val="clear" w:color="auto" w:fill="F8F9FA"/>
+        </w:rPr>
+        <w:t>0.8429</w:t>
       </w:r>
     </w:p>
     <w:p>
@@ -1247,6 +1327,7 @@
           <w:sz w:val="28"/>
           <w:szCs w:val="28"/>
         </w:rPr>
+        <w:lastRenderedPageBreak/>
         <w:drawing>
           <wp:inline distT="0" distB="0" distL="0" distR="0" wp14:anchorId="02D2CF0F" wp14:editId="3FCA3F26">
             <wp:extent cx="5943600" cy="1311275"/>
@@ -1300,7 +1381,6 @@
           <w:sz w:val="28"/>
           <w:szCs w:val="28"/>
         </w:rPr>
-        <w:lastRenderedPageBreak/>
         <w:t>LSTM</w:t>
       </w:r>
     </w:p>
@@ -1317,6 +1397,7 @@
         <w:rPr>
           <w:b/>
           <w:bCs/>
+          <w:noProof/>
           <w:sz w:val="28"/>
           <w:szCs w:val="28"/>
         </w:rPr>
@@ -1370,9 +1451,11 @@
         <w:rPr>
           <w:b/>
           <w:bCs/>
-          <w:sz w:val="28"/>
-          <w:szCs w:val="28"/>
-        </w:rPr>
+          <w:noProof/>
+          <w:sz w:val="28"/>
+          <w:szCs w:val="28"/>
+        </w:rPr>
+        <w:lastRenderedPageBreak/>
         <w:drawing>
           <wp:inline distT="0" distB="0" distL="0" distR="0" wp14:anchorId="7175C915" wp14:editId="15991AA8">
             <wp:extent cx="5943600" cy="1401445"/>
@@ -1442,10 +1525,10 @@
         <w:rPr>
           <w:b/>
           <w:bCs/>
-          <w:sz w:val="28"/>
-          <w:szCs w:val="28"/>
-        </w:rPr>
-        <w:lastRenderedPageBreak/>
+          <w:noProof/>
+          <w:sz w:val="28"/>
+          <w:szCs w:val="28"/>
+        </w:rPr>
         <w:drawing>
           <wp:inline distT="0" distB="0" distL="0" distR="0" wp14:anchorId="16AA77EB" wp14:editId="147BF17D">
             <wp:extent cx="5943600" cy="3964305"/>
@@ -1496,6 +1579,7 @@
         <w:rPr>
           <w:b/>
           <w:bCs/>
+          <w:noProof/>
           <w:sz w:val="28"/>
           <w:szCs w:val="28"/>
         </w:rPr>
@@ -1535,6 +1619,16 @@
           </wp:inline>
         </w:drawing>
       </w:r>
+    </w:p>
+    <w:p>
+      <w:pPr>
+        <w:rPr>
+          <w:b/>
+          <w:bCs/>
+          <w:sz w:val="28"/>
+          <w:szCs w:val="28"/>
+        </w:rPr>
+      </w:pPr>
     </w:p>
     <w:sectPr>
       <w:pgSz w:w="12240" w:h="15840"/>
@@ -1951,7 +2045,6 @@
   <w:style w:type="character" w:default="1" w:styleId="DefaultParagraphFont">
     <w:name w:val="Default Paragraph Font"/>
     <w:uiPriority w:val="1"/>
-    <w:semiHidden/>
     <w:unhideWhenUsed/>
   </w:style>
   <w:style w:type="table" w:default="1" w:styleId="TableNormal">

</xml_diff>

<commit_message>
Add the <UNK>to unseen words and add regulaztion to get new best model with accuracy 0.84337
</commit_message>
<xml_diff>
--- a/results.docx
+++ b/results.docx
@@ -1149,130 +1149,21 @@
     <w:p>
       <w:pPr>
         <w:rPr>
-          <w:rFonts w:ascii="Arial" w:hAnsi="Arial" w:cs="Arial"/>
-          <w:color w:val="202124"/>
-          <w:sz w:val="21"/>
-          <w:szCs w:val="21"/>
-          <w:shd w:val="clear" w:color="auto" w:fill="F8F9FA"/>
-        </w:rPr>
-      </w:pPr>
-      <w:r>
-        <w:rPr>
-          <w:b/>
-          <w:bCs/>
+          <w:b/>
+          <w:bCs/>
+          <w:sz w:val="28"/>
+          <w:szCs w:val="28"/>
+        </w:rPr>
+      </w:pPr>
+      <w:r>
+        <w:rPr>
+          <w:b/>
+          <w:bCs/>
+          <w:noProof/>
           <w:sz w:val="28"/>
           <w:szCs w:val="28"/>
         </w:rPr>
         <w:lastRenderedPageBreak/>
-        <w:t xml:space="preserve">The best with </w:t>
-      </w:r>
-      <w:r>
-        <w:rPr>
-          <w:rFonts w:ascii="Arial" w:hAnsi="Arial" w:cs="Arial"/>
-          <w:color w:val="202124"/>
-          <w:sz w:val="21"/>
-          <w:szCs w:val="21"/>
-          <w:shd w:val="clear" w:color="auto" w:fill="F8F9FA"/>
-        </w:rPr>
-        <w:t>0.83584 score</w:t>
-      </w:r>
-    </w:p>
-    <w:p>
-      <w:pPr>
-        <w:rPr>
-          <w:b/>
-          <w:bCs/>
-          <w:sz w:val="28"/>
-          <w:szCs w:val="28"/>
-        </w:rPr>
-      </w:pPr>
-      <w:r>
-        <w:rPr>
-          <w:rFonts w:ascii="Arial" w:hAnsi="Arial" w:cs="Arial"/>
-          <w:color w:val="202124"/>
-          <w:sz w:val="21"/>
-          <w:szCs w:val="21"/>
-          <w:shd w:val="clear" w:color="auto" w:fill="F8F9FA"/>
-        </w:rPr>
-        <w:t xml:space="preserve">But </w:t>
-      </w:r>
-      <w:proofErr w:type="gramStart"/>
-      <w:r>
-        <w:rPr>
-          <w:b/>
-          <w:bCs/>
-          <w:sz w:val="28"/>
-          <w:szCs w:val="28"/>
-        </w:rPr>
-        <w:t>After</w:t>
-      </w:r>
-      <w:proofErr w:type="gramEnd"/>
-      <w:r>
-        <w:rPr>
-          <w:b/>
-          <w:bCs/>
-          <w:sz w:val="28"/>
-          <w:szCs w:val="28"/>
-        </w:rPr>
-        <w:t xml:space="preserve"> editing the </w:t>
-      </w:r>
-      <w:r>
-        <w:rPr>
-          <w:b/>
-          <w:bCs/>
-          <w:sz w:val="28"/>
-          <w:szCs w:val="28"/>
-        </w:rPr>
-        <w:t xml:space="preserve">cleaning got score </w:t>
-      </w:r>
-      <w:r>
-        <w:rPr>
-          <w:rFonts w:ascii="Arial" w:hAnsi="Arial" w:cs="Arial"/>
-          <w:color w:val="202124"/>
-          <w:sz w:val="21"/>
-          <w:szCs w:val="21"/>
-          <w:shd w:val="clear" w:color="auto" w:fill="F8F9FA"/>
-        </w:rPr>
-        <w:t>0.84186</w:t>
-      </w:r>
-      <w:r>
-        <w:rPr>
-          <w:rFonts w:ascii="Arial" w:hAnsi="Arial" w:cs="Arial"/>
-          <w:color w:val="202124"/>
-          <w:sz w:val="21"/>
-          <w:szCs w:val="21"/>
-          <w:shd w:val="clear" w:color="auto" w:fill="F8F9FA"/>
-        </w:rPr>
-        <w:t xml:space="preserve"> test and valid </w:t>
-      </w:r>
-      <w:r>
-        <w:rPr>
-          <w:rFonts w:ascii="Arial" w:hAnsi="Arial" w:cs="Arial"/>
-          <w:color w:val="202124"/>
-          <w:sz w:val="21"/>
-          <w:szCs w:val="21"/>
-          <w:shd w:val="clear" w:color="auto" w:fill="F8F9FA"/>
-        </w:rPr>
-        <w:t>0.8429</w:t>
-      </w:r>
-    </w:p>
-    <w:p>
-      <w:pPr>
-        <w:rPr>
-          <w:b/>
-          <w:bCs/>
-          <w:sz w:val="28"/>
-          <w:szCs w:val="28"/>
-        </w:rPr>
-      </w:pPr>
-      <w:r>
-        <w:rPr>
-          <w:b/>
-          <w:bCs/>
-          <w:noProof/>
-          <w:sz w:val="28"/>
-          <w:szCs w:val="28"/>
-        </w:rPr>
         <w:drawing>
           <wp:inline distT="0" distB="0" distL="0" distR="0" wp14:anchorId="6BEEF51D" wp14:editId="493E5AB6">
             <wp:extent cx="5387807" cy="6363251"/>
@@ -1327,7 +1218,6 @@
           <w:sz w:val="28"/>
           <w:szCs w:val="28"/>
         </w:rPr>
-        <w:lastRenderedPageBreak/>
         <w:drawing>
           <wp:inline distT="0" distB="0" distL="0" distR="0" wp14:anchorId="02D2CF0F" wp14:editId="3FCA3F26">
             <wp:extent cx="5943600" cy="1311275"/>
@@ -1401,6 +1291,7 @@
           <w:sz w:val="28"/>
           <w:szCs w:val="28"/>
         </w:rPr>
+        <w:lastRenderedPageBreak/>
         <w:drawing>
           <wp:inline distT="0" distB="0" distL="0" distR="0" wp14:anchorId="421D31C4" wp14:editId="2199C0A3">
             <wp:extent cx="5943600" cy="5448300"/>
@@ -1455,7 +1346,6 @@
           <w:sz w:val="28"/>
           <w:szCs w:val="28"/>
         </w:rPr>
-        <w:lastRenderedPageBreak/>
         <w:drawing>
           <wp:inline distT="0" distB="0" distL="0" distR="0" wp14:anchorId="7175C915" wp14:editId="15991AA8">
             <wp:extent cx="5943600" cy="1401445"/>
@@ -1529,6 +1419,7 @@
           <w:sz w:val="28"/>
           <w:szCs w:val="28"/>
         </w:rPr>
+        <w:lastRenderedPageBreak/>
         <w:drawing>
           <wp:inline distT="0" distB="0" distL="0" distR="0" wp14:anchorId="16AA77EB" wp14:editId="147BF17D">
             <wp:extent cx="5943600" cy="3964305"/>
@@ -1619,6 +1510,220 @@
           </wp:inline>
         </w:drawing>
       </w:r>
+    </w:p>
+    <w:p>
+      <w:pPr>
+        <w:rPr>
+          <w:b/>
+          <w:bCs/>
+          <w:sz w:val="28"/>
+          <w:szCs w:val="28"/>
+        </w:rPr>
+      </w:pPr>
+    </w:p>
+    <w:p>
+      <w:pPr>
+        <w:rPr>
+          <w:b/>
+          <w:bCs/>
+          <w:sz w:val="28"/>
+          <w:szCs w:val="28"/>
+        </w:rPr>
+      </w:pPr>
+    </w:p>
+    <w:p>
+      <w:pPr>
+        <w:rPr>
+          <w:b/>
+          <w:bCs/>
+          <w:sz w:val="28"/>
+          <w:szCs w:val="28"/>
+        </w:rPr>
+      </w:pPr>
+      <w:r>
+        <w:rPr>
+          <w:b/>
+          <w:bCs/>
+          <w:sz w:val="28"/>
+          <w:szCs w:val="28"/>
+        </w:rPr>
+        <w:t xml:space="preserve">LSTM with </w:t>
+      </w:r>
+      <w:r>
+        <w:rPr>
+          <w:b/>
+          <w:bCs/>
+          <w:sz w:val="28"/>
+          <w:szCs w:val="28"/>
+        </w:rPr>
+        <w:t>regulariz</w:t>
+      </w:r>
+      <w:r>
+        <w:rPr>
+          <w:b/>
+          <w:bCs/>
+          <w:sz w:val="28"/>
+          <w:szCs w:val="28"/>
+        </w:rPr>
+        <w:t>ation</w:t>
+      </w:r>
+      <w:r>
+        <w:rPr>
+          <w:b/>
+          <w:bCs/>
+          <w:sz w:val="28"/>
+          <w:szCs w:val="28"/>
+        </w:rPr>
+        <w:t xml:space="preserve"> </w:t>
+      </w:r>
+    </w:p>
+    <w:p>
+      <w:pPr>
+        <w:rPr>
+          <w:b/>
+          <w:bCs/>
+          <w:color w:val="FF0000"/>
+          <w:sz w:val="28"/>
+          <w:szCs w:val="28"/>
+        </w:rPr>
+      </w:pPr>
+      <w:r>
+        <w:rPr>
+          <w:b/>
+          <w:bCs/>
+          <w:color w:val="FF0000"/>
+          <w:sz w:val="28"/>
+          <w:szCs w:val="28"/>
+        </w:rPr>
+        <w:t xml:space="preserve">best score </w:t>
+      </w:r>
+      <w:r>
+        <w:rPr>
+          <w:rFonts w:ascii="Arial" w:hAnsi="Arial" w:cs="Arial"/>
+          <w:color w:val="FF0000"/>
+          <w:sz w:val="21"/>
+          <w:szCs w:val="21"/>
+          <w:shd w:val="clear" w:color="auto" w:fill="FFFFFF"/>
+        </w:rPr>
+        <w:t>0.84337</w:t>
+      </w:r>
+    </w:p>
+    <w:p>
+      <w:pPr>
+        <w:rPr>
+          <w:b/>
+          <w:bCs/>
+          <w:sz w:val="28"/>
+          <w:szCs w:val="28"/>
+        </w:rPr>
+      </w:pPr>
+      <w:r>
+        <w:rPr>
+          <w:b/>
+          <w:bCs/>
+          <w:sz w:val="28"/>
+          <w:szCs w:val="28"/>
+        </w:rPr>
+        <w:lastRenderedPageBreak/>
+        <w:drawing>
+          <wp:inline distT="0" distB="0" distL="0" distR="0" wp14:anchorId="45D912D8" wp14:editId="5A81F638">
+            <wp:extent cx="5943600" cy="4090035"/>
+            <wp:effectExtent l="0" t="0" r="0" b="5715"/>
+            <wp:docPr id="1450266188" name="Picture 1" descr="A computer screen shot of a program code&#10;&#10;Description automatically generated"/>
+            <wp:cNvGraphicFramePr>
+              <a:graphicFrameLocks xmlns:a="http://schemas.openxmlformats.org/drawingml/2006/main" noChangeAspect="1"/>
+            </wp:cNvGraphicFramePr>
+            <a:graphic xmlns:a="http://schemas.openxmlformats.org/drawingml/2006/main">
+              <a:graphicData uri="http://schemas.openxmlformats.org/drawingml/2006/picture">
+                <pic:pic xmlns:pic="http://schemas.openxmlformats.org/drawingml/2006/picture">
+                  <pic:nvPicPr>
+                    <pic:cNvPr id="1450266188" name="Picture 1" descr="A computer screen shot of a program code&#10;&#10;Description automatically generated"/>
+                    <pic:cNvPicPr/>
+                  </pic:nvPicPr>
+                  <pic:blipFill>
+                    <a:blip r:embed="rId26"/>
+                    <a:stretch>
+                      <a:fillRect/>
+                    </a:stretch>
+                  </pic:blipFill>
+                  <pic:spPr>
+                    <a:xfrm>
+                      <a:off x="0" y="0"/>
+                      <a:ext cx="5943600" cy="4090035"/>
+                    </a:xfrm>
+                    <a:prstGeom prst="rect">
+                      <a:avLst/>
+                    </a:prstGeom>
+                  </pic:spPr>
+                </pic:pic>
+              </a:graphicData>
+            </a:graphic>
+          </wp:inline>
+        </w:drawing>
+      </w:r>
+    </w:p>
+    <w:p>
+      <w:pPr>
+        <w:rPr>
+          <w:b/>
+          <w:bCs/>
+          <w:sz w:val="28"/>
+          <w:szCs w:val="28"/>
+        </w:rPr>
+      </w:pPr>
+      <w:r>
+        <w:rPr>
+          <w:b/>
+          <w:bCs/>
+          <w:sz w:val="28"/>
+          <w:szCs w:val="28"/>
+        </w:rPr>
+        <w:drawing>
+          <wp:inline distT="0" distB="0" distL="0" distR="0" wp14:anchorId="7AF29139" wp14:editId="4506EC51">
+            <wp:extent cx="5943600" cy="1206500"/>
+            <wp:effectExtent l="0" t="0" r="0" b="0"/>
+            <wp:docPr id="1056379237" name="Picture 1" descr="A screen shot of a computer code&#10;&#10;Description automatically generated"/>
+            <wp:cNvGraphicFramePr>
+              <a:graphicFrameLocks xmlns:a="http://schemas.openxmlformats.org/drawingml/2006/main" noChangeAspect="1"/>
+            </wp:cNvGraphicFramePr>
+            <a:graphic xmlns:a="http://schemas.openxmlformats.org/drawingml/2006/main">
+              <a:graphicData uri="http://schemas.openxmlformats.org/drawingml/2006/picture">
+                <pic:pic xmlns:pic="http://schemas.openxmlformats.org/drawingml/2006/picture">
+                  <pic:nvPicPr>
+                    <pic:cNvPr id="1056379237" name="Picture 1" descr="A screen shot of a computer code&#10;&#10;Description automatically generated"/>
+                    <pic:cNvPicPr/>
+                  </pic:nvPicPr>
+                  <pic:blipFill>
+                    <a:blip r:embed="rId27"/>
+                    <a:stretch>
+                      <a:fillRect/>
+                    </a:stretch>
+                  </pic:blipFill>
+                  <pic:spPr>
+                    <a:xfrm>
+                      <a:off x="0" y="0"/>
+                      <a:ext cx="5943600" cy="1206500"/>
+                    </a:xfrm>
+                    <a:prstGeom prst="rect">
+                      <a:avLst/>
+                    </a:prstGeom>
+                  </pic:spPr>
+                </pic:pic>
+              </a:graphicData>
+            </a:graphic>
+          </wp:inline>
+        </w:drawing>
+      </w:r>
+    </w:p>
+    <w:p>
+      <w:pPr>
+        <w:rPr>
+          <w:b/>
+          <w:bCs/>
+          <w:sz w:val="28"/>
+          <w:szCs w:val="28"/>
+        </w:rPr>
+      </w:pPr>
     </w:p>
     <w:p>
       <w:pPr>

</xml_diff>

<commit_message>
Add mew two models
</commit_message>
<xml_diff>
--- a/results.docx
+++ b/results.docx
@@ -1621,6 +1621,7 @@
         <w:rPr>
           <w:b/>
           <w:bCs/>
+          <w:noProof/>
           <w:sz w:val="28"/>
           <w:szCs w:val="28"/>
         </w:rPr>
@@ -1675,6 +1676,7 @@
         <w:rPr>
           <w:b/>
           <w:bCs/>
+          <w:noProof/>
           <w:sz w:val="28"/>
           <w:szCs w:val="28"/>
         </w:rPr>
@@ -1703,6 +1705,318 @@
                     <a:xfrm>
                       <a:off x="0" y="0"/>
                       <a:ext cx="5943600" cy="1206500"/>
+                    </a:xfrm>
+                    <a:prstGeom prst="rect">
+                      <a:avLst/>
+                    </a:prstGeom>
+                  </pic:spPr>
+                </pic:pic>
+              </a:graphicData>
+            </a:graphic>
+          </wp:inline>
+        </w:drawing>
+      </w:r>
+    </w:p>
+    <w:p>
+      <w:pPr>
+        <w:rPr>
+          <w:b/>
+          <w:bCs/>
+          <w:sz w:val="28"/>
+          <w:szCs w:val="28"/>
+        </w:rPr>
+      </w:pPr>
+    </w:p>
+    <w:p>
+      <w:pPr>
+        <w:rPr>
+          <w:b/>
+          <w:bCs/>
+          <w:sz w:val="28"/>
+          <w:szCs w:val="28"/>
+        </w:rPr>
+      </w:pPr>
+      <w:r>
+        <w:rPr>
+          <w:b/>
+          <w:bCs/>
+          <w:sz w:val="28"/>
+          <w:szCs w:val="28"/>
+        </w:rPr>
+        <w:t>LSTM</w:t>
+      </w:r>
+      <w:r>
+        <w:rPr>
+          <w:b/>
+          <w:bCs/>
+          <w:sz w:val="28"/>
+          <w:szCs w:val="28"/>
+        </w:rPr>
+        <w:t xml:space="preserve"> </w:t>
+      </w:r>
+      <w:r>
+        <w:rPr>
+          <w:b/>
+          <w:bCs/>
+          <w:sz w:val="28"/>
+          <w:szCs w:val="28"/>
+        </w:rPr>
+        <w:t>Bidirectional</w:t>
+      </w:r>
+      <w:r>
+        <w:rPr>
+          <w:b/>
+          <w:bCs/>
+          <w:sz w:val="28"/>
+          <w:szCs w:val="28"/>
+        </w:rPr>
+        <w:t xml:space="preserve"> with </w:t>
+      </w:r>
+      <w:r>
+        <w:rPr>
+          <w:b/>
+          <w:bCs/>
+          <w:sz w:val="28"/>
+          <w:szCs w:val="28"/>
+        </w:rPr>
+        <w:t>regulariz</w:t>
+      </w:r>
+      <w:r>
+        <w:rPr>
+          <w:b/>
+          <w:bCs/>
+          <w:sz w:val="28"/>
+          <w:szCs w:val="28"/>
+        </w:rPr>
+        <w:t xml:space="preserve">ation </w:t>
+      </w:r>
+    </w:p>
+    <w:p>
+      <w:pPr>
+        <w:rPr>
+          <w:b/>
+          <w:bCs/>
+          <w:sz w:val="28"/>
+          <w:szCs w:val="28"/>
+        </w:rPr>
+      </w:pPr>
+    </w:p>
+    <w:p>
+      <w:pPr>
+        <w:rPr>
+          <w:b/>
+          <w:bCs/>
+          <w:sz w:val="28"/>
+          <w:szCs w:val="28"/>
+        </w:rPr>
+      </w:pPr>
+    </w:p>
+    <w:p>
+      <w:pPr>
+        <w:rPr>
+          <w:b/>
+          <w:bCs/>
+          <w:sz w:val="28"/>
+          <w:szCs w:val="28"/>
+        </w:rPr>
+      </w:pPr>
+      <w:r>
+        <w:rPr>
+          <w:b/>
+          <w:bCs/>
+          <w:sz w:val="28"/>
+          <w:szCs w:val="28"/>
+        </w:rPr>
+        <w:lastRenderedPageBreak/>
+        <w:drawing>
+          <wp:inline distT="0" distB="0" distL="0" distR="0" wp14:anchorId="7D5DDD0E" wp14:editId="49C367B1">
+            <wp:extent cx="5943600" cy="3789680"/>
+            <wp:effectExtent l="0" t="0" r="0" b="1270"/>
+            <wp:docPr id="122177048" name="Picture 1" descr="A screen shot of a computer program&#10;&#10;Description automatically generated"/>
+            <wp:cNvGraphicFramePr>
+              <a:graphicFrameLocks xmlns:a="http://schemas.openxmlformats.org/drawingml/2006/main" noChangeAspect="1"/>
+            </wp:cNvGraphicFramePr>
+            <a:graphic xmlns:a="http://schemas.openxmlformats.org/drawingml/2006/main">
+              <a:graphicData uri="http://schemas.openxmlformats.org/drawingml/2006/picture">
+                <pic:pic xmlns:pic="http://schemas.openxmlformats.org/drawingml/2006/picture">
+                  <pic:nvPicPr>
+                    <pic:cNvPr id="122177048" name="Picture 1" descr="A screen shot of a computer program&#10;&#10;Description automatically generated"/>
+                    <pic:cNvPicPr/>
+                  </pic:nvPicPr>
+                  <pic:blipFill>
+                    <a:blip r:embed="rId28"/>
+                    <a:stretch>
+                      <a:fillRect/>
+                    </a:stretch>
+                  </pic:blipFill>
+                  <pic:spPr>
+                    <a:xfrm>
+                      <a:off x="0" y="0"/>
+                      <a:ext cx="5943600" cy="3789680"/>
+                    </a:xfrm>
+                    <a:prstGeom prst="rect">
+                      <a:avLst/>
+                    </a:prstGeom>
+                  </pic:spPr>
+                </pic:pic>
+              </a:graphicData>
+            </a:graphic>
+          </wp:inline>
+        </w:drawing>
+      </w:r>
+    </w:p>
+    <w:p>
+      <w:pPr>
+        <w:rPr>
+          <w:b/>
+          <w:bCs/>
+          <w:sz w:val="28"/>
+          <w:szCs w:val="28"/>
+        </w:rPr>
+      </w:pPr>
+      <w:r>
+        <w:rPr>
+          <w:b/>
+          <w:bCs/>
+          <w:sz w:val="28"/>
+          <w:szCs w:val="28"/>
+        </w:rPr>
+        <w:drawing>
+          <wp:inline distT="0" distB="0" distL="0" distR="0" wp14:anchorId="378E8BBD" wp14:editId="7A864861">
+            <wp:extent cx="5943600" cy="1280795"/>
+            <wp:effectExtent l="0" t="0" r="0" b="0"/>
+            <wp:docPr id="1571606771" name="Picture 1" descr="A screen shot of a computer code&#10;&#10;Description automatically generated"/>
+            <wp:cNvGraphicFramePr>
+              <a:graphicFrameLocks xmlns:a="http://schemas.openxmlformats.org/drawingml/2006/main" noChangeAspect="1"/>
+            </wp:cNvGraphicFramePr>
+            <a:graphic xmlns:a="http://schemas.openxmlformats.org/drawingml/2006/main">
+              <a:graphicData uri="http://schemas.openxmlformats.org/drawingml/2006/picture">
+                <pic:pic xmlns:pic="http://schemas.openxmlformats.org/drawingml/2006/picture">
+                  <pic:nvPicPr>
+                    <pic:cNvPr id="1571606771" name="Picture 1" descr="A screen shot of a computer code&#10;&#10;Description automatically generated"/>
+                    <pic:cNvPicPr/>
+                  </pic:nvPicPr>
+                  <pic:blipFill>
+                    <a:blip r:embed="rId29"/>
+                    <a:stretch>
+                      <a:fillRect/>
+                    </a:stretch>
+                  </pic:blipFill>
+                  <pic:spPr>
+                    <a:xfrm>
+                      <a:off x="0" y="0"/>
+                      <a:ext cx="5943600" cy="1280795"/>
+                    </a:xfrm>
+                    <a:prstGeom prst="rect">
+                      <a:avLst/>
+                    </a:prstGeom>
+                  </pic:spPr>
+                </pic:pic>
+              </a:graphicData>
+            </a:graphic>
+          </wp:inline>
+        </w:drawing>
+      </w:r>
+    </w:p>
+    <w:p>
+      <w:pPr>
+        <w:rPr>
+          <w:b/>
+          <w:bCs/>
+          <w:sz w:val="28"/>
+          <w:szCs w:val="28"/>
+        </w:rPr>
+      </w:pPr>
+      <w:r>
+        <w:rPr>
+          <w:b/>
+          <w:bCs/>
+          <w:sz w:val="28"/>
+          <w:szCs w:val="28"/>
+        </w:rPr>
+        <w:drawing>
+          <wp:inline distT="0" distB="0" distL="0" distR="0" wp14:anchorId="6AFA01A2" wp14:editId="209230C7">
+            <wp:extent cx="5943600" cy="2857500"/>
+            <wp:effectExtent l="0" t="0" r="0" b="0"/>
+            <wp:docPr id="981518111" name="Picture 1" descr="A computer screen shot of text&#10;&#10;Description automatically generated"/>
+            <wp:cNvGraphicFramePr>
+              <a:graphicFrameLocks xmlns:a="http://schemas.openxmlformats.org/drawingml/2006/main" noChangeAspect="1"/>
+            </wp:cNvGraphicFramePr>
+            <a:graphic xmlns:a="http://schemas.openxmlformats.org/drawingml/2006/main">
+              <a:graphicData uri="http://schemas.openxmlformats.org/drawingml/2006/picture">
+                <pic:pic xmlns:pic="http://schemas.openxmlformats.org/drawingml/2006/picture">
+                  <pic:nvPicPr>
+                    <pic:cNvPr id="981518111" name="Picture 1" descr="A computer screen shot of text&#10;&#10;Description automatically generated"/>
+                    <pic:cNvPicPr/>
+                  </pic:nvPicPr>
+                  <pic:blipFill>
+                    <a:blip r:embed="rId30"/>
+                    <a:stretch>
+                      <a:fillRect/>
+                    </a:stretch>
+                  </pic:blipFill>
+                  <pic:spPr>
+                    <a:xfrm>
+                      <a:off x="0" y="0"/>
+                      <a:ext cx="5943600" cy="2857500"/>
+                    </a:xfrm>
+                    <a:prstGeom prst="rect">
+                      <a:avLst/>
+                    </a:prstGeom>
+                  </pic:spPr>
+                </pic:pic>
+              </a:graphicData>
+            </a:graphic>
+          </wp:inline>
+        </w:drawing>
+      </w:r>
+    </w:p>
+    <w:p>
+      <w:pPr>
+        <w:rPr>
+          <w:rFonts w:hint="cs"/>
+          <w:b/>
+          <w:bCs/>
+          <w:sz w:val="28"/>
+          <w:szCs w:val="28"/>
+          <w:rtl/>
+          <w:lang w:bidi="ar-EG"/>
+        </w:rPr>
+      </w:pPr>
+      <w:r>
+        <w:rPr>
+          <w:b/>
+          <w:bCs/>
+          <w:sz w:val="28"/>
+          <w:szCs w:val="28"/>
+          <w:lang w:bidi="ar-EG"/>
+        </w:rPr>
+        <w:lastRenderedPageBreak/>
+        <w:drawing>
+          <wp:inline distT="0" distB="0" distL="0" distR="0" wp14:anchorId="6CC5C69A" wp14:editId="2B2D9155">
+            <wp:extent cx="5943600" cy="1209040"/>
+            <wp:effectExtent l="0" t="0" r="0" b="0"/>
+            <wp:docPr id="714634336" name="Picture 1"/>
+            <wp:cNvGraphicFramePr>
+              <a:graphicFrameLocks xmlns:a="http://schemas.openxmlformats.org/drawingml/2006/main" noChangeAspect="1"/>
+            </wp:cNvGraphicFramePr>
+            <a:graphic xmlns:a="http://schemas.openxmlformats.org/drawingml/2006/main">
+              <a:graphicData uri="http://schemas.openxmlformats.org/drawingml/2006/picture">
+                <pic:pic xmlns:pic="http://schemas.openxmlformats.org/drawingml/2006/picture">
+                  <pic:nvPicPr>
+                    <pic:cNvPr id="714634336" name=""/>
+                    <pic:cNvPicPr/>
+                  </pic:nvPicPr>
+                  <pic:blipFill>
+                    <a:blip r:embed="rId31"/>
+                    <a:stretch>
+                      <a:fillRect/>
+                    </a:stretch>
+                  </pic:blipFill>
+                  <pic:spPr>
+                    <a:xfrm>
+                      <a:off x="0" y="0"/>
+                      <a:ext cx="5943600" cy="1209040"/>
                     </a:xfrm>
                     <a:prstGeom prst="rect">
                       <a:avLst/>
@@ -2145,11 +2459,12 @@
   <w:style w:type="paragraph" w:default="1" w:styleId="Normal">
     <w:name w:val="Normal"/>
     <w:qFormat/>
-    <w:rsid w:val="00E62AD0"/>
+    <w:rsid w:val="006C65A6"/>
   </w:style>
   <w:style w:type="character" w:default="1" w:styleId="DefaultParagraphFont">
     <w:name w:val="Default Paragraph Font"/>
     <w:uiPriority w:val="1"/>
+    <w:semiHidden/>
     <w:unhideWhenUsed/>
   </w:style>
   <w:style w:type="table" w:default="1" w:styleId="TableNormal">

</xml_diff>

<commit_message>
Add a transformer model
</commit_message>
<xml_diff>
--- a/results.docx
+++ b/results.docx
@@ -1743,16 +1743,7 @@
           <w:sz w:val="28"/>
           <w:szCs w:val="28"/>
         </w:rPr>
-        <w:t>LSTM</w:t>
-      </w:r>
-      <w:r>
-        <w:rPr>
-          <w:b/>
-          <w:bCs/>
-          <w:sz w:val="28"/>
-          <w:szCs w:val="28"/>
-        </w:rPr>
-        <w:t xml:space="preserve"> </w:t>
+        <w:t xml:space="preserve">LSTM </w:t>
       </w:r>
       <w:r>
         <w:rPr>
@@ -1824,6 +1815,7 @@
         <w:rPr>
           <w:b/>
           <w:bCs/>
+          <w:noProof/>
           <w:sz w:val="28"/>
           <w:szCs w:val="28"/>
         </w:rPr>
@@ -1878,6 +1870,7 @@
         <w:rPr>
           <w:b/>
           <w:bCs/>
+          <w:noProof/>
           <w:sz w:val="28"/>
           <w:szCs w:val="28"/>
         </w:rPr>
@@ -1931,6 +1924,7 @@
         <w:rPr>
           <w:b/>
           <w:bCs/>
+          <w:noProof/>
           <w:sz w:val="28"/>
           <w:szCs w:val="28"/>
         </w:rPr>
@@ -1974,7 +1968,6 @@
     <w:p>
       <w:pPr>
         <w:rPr>
-          <w:rFonts w:hint="cs"/>
           <w:b/>
           <w:bCs/>
           <w:sz w:val="28"/>
@@ -1987,6 +1980,7 @@
         <w:rPr>
           <w:b/>
           <w:bCs/>
+          <w:noProof/>
           <w:sz w:val="28"/>
           <w:szCs w:val="28"/>
           <w:lang w:bidi="ar-EG"/>
@@ -2028,16 +2022,6 @@
           </wp:inline>
         </w:drawing>
       </w:r>
-    </w:p>
-    <w:p>
-      <w:pPr>
-        <w:rPr>
-          <w:b/>
-          <w:bCs/>
-          <w:sz w:val="28"/>
-          <w:szCs w:val="28"/>
-        </w:rPr>
-      </w:pPr>
     </w:p>
     <w:p>
       <w:pPr>

</xml_diff>